<commit_message>
week 22 group exercise
</commit_message>
<xml_diff>
--- a/course_material/week_21/APIs_hw.docx
+++ b/course_material/week_21/APIs_hw.docx
@@ -48,6 +48,21 @@
       </w:pPr>
       <w:r>
         <w:t>A /&lt;year&gt; POST endpoint that lets you add additional data</w:t>
+      </w:r>
+    </w:p>
+    <w:p>
+      <w:pPr>
+        <w:pStyle w:val="ListParagraph"/>
+        <w:numPr>
+          <w:ilvl w:val="2"/>
+          <w:numId w:val="1"/>
+        </w:numPr>
+      </w:pPr>
+      <w:r>
+        <w:t>You can use a form or pass the data in to the API</w:t>
+      </w:r>
+      <w:r>
+        <w:t xml:space="preserve"> url</w:t>
       </w:r>
     </w:p>
     <w:p>

</xml_diff>